<commit_message>
Tests for persistence layer Tests for business implementations
</commit_message>
<xml_diff>
--- a/Documentation/Design_Documents/Design_Document_-_version_2.docx
+++ b/Documentation/Design_Documents/Design_Document_-_version_2.docx
@@ -164,7 +164,16 @@
                 <w:color w:val="353F49"/>
                 <w:szCs w:val="20"/>
               </w:rPr>
-              <w:t>18</w:t>
+              <w:t>1</w:t>
+            </w:r>
+            <w:r>
+              <w:rPr>
+                <w:rFonts w:cs="Arial"/>
+                <w:b/>
+                <w:color w:val="353F49"/>
+                <w:szCs w:val="20"/>
+              </w:rPr>
+              <w:t>9</w:t>
             </w:r>
             <w:r>
               <w:rPr>
@@ -269,6 +278,15 @@
                 <w:szCs w:val="20"/>
               </w:rPr>
               <w:t>2</w:t>
+            </w:r>
+            <w:r>
+              <w:rPr>
+                <w:rFonts w:cs="Arial"/>
+                <w:b/>
+                <w:color w:val="353F49"/>
+                <w:szCs w:val="20"/>
+              </w:rPr>
+              <w:t>.1</w:t>
             </w:r>
           </w:p>
         </w:tc>
@@ -2291,58 +2309,6 @@
     <w:p>
       <w:pPr>
         <w:rPr>
-          <w:rFonts w:eastAsiaTheme="majorEastAsia" w:cstheme="majorBidi"/>
-          <w:b/>
-          <w:bCs/>
-          <w:color w:val="7030A0"/>
-          <w:sz w:val="28"/>
-          <w:szCs w:val="28"/>
-          <w:lang w:val="en-GB"/>
-        </w:rPr>
-      </w:pPr>
-    </w:p>
-    <w:p>
-      <w:pPr>
-        <w:rPr>
-          <w:b/>
-          <w:bCs/>
-          <w:color w:val="7030A0"/>
-          <w:lang w:val="ro-RO" w:eastAsia="ro-RO"/>
-        </w:rPr>
-      </w:pPr>
-      <w:r>
-        <w:rPr>
-          <w:rFonts w:eastAsiaTheme="majorEastAsia"/>
-          <w:b/>
-          <w:bCs/>
-          <w:color w:val="7030A0"/>
-          <w:lang w:val="ro-RO" w:eastAsia="ro-RO"/>
-        </w:rPr>
-        <w:t>Explanation</w:t>
-      </w:r>
-      <w:r>
-        <w:rPr>
-          <w:b/>
-          <w:bCs/>
-          <w:color w:val="7030A0"/>
-          <w:lang w:val="ro-RO" w:eastAsia="ro-RO"/>
-        </w:rPr>
-        <w:t>:</w:t>
-      </w:r>
-    </w:p>
-    <w:p>
-      <w:pPr>
-        <w:rPr>
-          <w:b/>
-          <w:bCs/>
-          <w:color w:val="7030A0"/>
-          <w:lang w:val="ro-RO" w:eastAsia="ro-RO"/>
-        </w:rPr>
-      </w:pPr>
-    </w:p>
-    <w:p>
-      <w:pPr>
-        <w:rPr>
           <w:b/>
           <w:bCs/>
           <w:color w:val="7030A0"/>
@@ -2429,6 +2395,78 @@
     </w:p>
     <w:p>
       <w:pPr>
+        <w:rPr>
+          <w:b/>
+          <w:bCs/>
+          <w:color w:val="7030A0"/>
+          <w:lang w:val="ro-RO" w:eastAsia="ro-RO"/>
+        </w:rPr>
+      </w:pPr>
+    </w:p>
+    <w:p>
+      <w:pPr>
+        <w:rPr>
+          <w:rFonts w:eastAsiaTheme="majorEastAsia"/>
+          <w:b/>
+          <w:bCs/>
+          <w:color w:val="7030A0"/>
+          <w:lang w:val="ro-RO" w:eastAsia="ro-RO"/>
+        </w:rPr>
+      </w:pPr>
+    </w:p>
+    <w:p>
+      <w:pPr>
+        <w:rPr>
+          <w:rFonts w:eastAsiaTheme="majorEastAsia"/>
+          <w:b/>
+          <w:bCs/>
+          <w:color w:val="7030A0"/>
+          <w:lang w:val="ro-RO" w:eastAsia="ro-RO"/>
+        </w:rPr>
+      </w:pPr>
+    </w:p>
+    <w:p>
+      <w:pPr>
+        <w:rPr>
+          <w:b/>
+          <w:bCs/>
+          <w:color w:val="7030A0"/>
+          <w:lang w:val="ro-RO" w:eastAsia="ro-RO"/>
+        </w:rPr>
+      </w:pPr>
+      <w:r>
+        <w:rPr>
+          <w:rFonts w:eastAsiaTheme="majorEastAsia"/>
+          <w:b/>
+          <w:bCs/>
+          <w:color w:val="7030A0"/>
+          <w:lang w:val="ro-RO" w:eastAsia="ro-RO"/>
+        </w:rPr>
+        <w:lastRenderedPageBreak/>
+        <w:t>Explanation</w:t>
+      </w:r>
+      <w:r>
+        <w:rPr>
+          <w:b/>
+          <w:bCs/>
+          <w:color w:val="7030A0"/>
+          <w:lang w:val="ro-RO" w:eastAsia="ro-RO"/>
+        </w:rPr>
+        <w:t>:</w:t>
+      </w:r>
+    </w:p>
+    <w:p>
+      <w:pPr>
+        <w:rPr>
+          <w:b/>
+          <w:bCs/>
+          <w:color w:val="7030A0"/>
+          <w:lang w:val="ro-RO" w:eastAsia="ro-RO"/>
+        </w:rPr>
+      </w:pPr>
+    </w:p>
+    <w:p>
+      <w:pPr>
         <w:pStyle w:val="ListParagraph"/>
         <w:numPr>
           <w:ilvl w:val="0"/>
@@ -2443,7 +2481,6 @@
           <w:rFonts w:eastAsiaTheme="majorEastAsia"/>
           <w:lang w:val="ro-RO" w:eastAsia="ro-RO"/>
         </w:rPr>
-        <w:lastRenderedPageBreak/>
         <w:t>Controller Layer</w:t>
       </w:r>
       <w:r>
@@ -2547,9 +2584,214 @@
     <w:p>
       <w:pPr>
         <w:rPr>
-          <w:lang w:val="ro-RO" w:eastAsia="ro-RO"/>
-        </w:rPr>
-      </w:pPr>
+          <w:rFonts w:eastAsiaTheme="majorEastAsia" w:cstheme="majorBidi"/>
+          <w:b/>
+          <w:bCs/>
+          <w:color w:val="7030A0"/>
+          <w:sz w:val="28"/>
+          <w:szCs w:val="28"/>
+          <w:lang w:val="en-GB"/>
+        </w:rPr>
+      </w:pPr>
+      <w:r>
+        <w:rPr>
+          <w:rFonts w:eastAsiaTheme="majorEastAsia" w:cstheme="majorBidi"/>
+          <w:b/>
+          <w:bCs/>
+          <w:color w:val="7030A0"/>
+          <w:sz w:val="28"/>
+          <w:szCs w:val="28"/>
+          <w:lang w:val="en-GB"/>
+        </w:rPr>
+        <w:t xml:space="preserve">Level </w:t>
+      </w:r>
+      <w:r>
+        <w:rPr>
+          <w:rFonts w:eastAsiaTheme="majorEastAsia" w:cstheme="majorBidi"/>
+          <w:b/>
+          <w:bCs/>
+          <w:color w:val="7030A0"/>
+          <w:sz w:val="28"/>
+          <w:szCs w:val="28"/>
+          <w:lang w:val="en-GB"/>
+        </w:rPr>
+        <w:t>4</w:t>
+      </w:r>
+      <w:r>
+        <w:rPr>
+          <w:rFonts w:eastAsiaTheme="majorEastAsia" w:cstheme="majorBidi"/>
+          <w:b/>
+          <w:bCs/>
+          <w:color w:val="7030A0"/>
+          <w:sz w:val="28"/>
+          <w:szCs w:val="28"/>
+          <w:lang w:val="en-GB"/>
+        </w:rPr>
+        <w:t xml:space="preserve">: </w:t>
+      </w:r>
+      <w:r>
+        <w:rPr>
+          <w:rFonts w:eastAsiaTheme="majorEastAsia" w:cstheme="majorBidi"/>
+          <w:b/>
+          <w:bCs/>
+          <w:color w:val="7030A0"/>
+          <w:sz w:val="28"/>
+          <w:szCs w:val="28"/>
+          <w:lang w:val="en-GB"/>
+        </w:rPr>
+        <w:t>UML</w:t>
+      </w:r>
+    </w:p>
+    <w:p>
+      <w:pPr>
+        <w:rPr>
+          <w:lang w:val="ro-RO" w:eastAsia="ro-RO"/>
+        </w:rPr>
+      </w:pPr>
+      <w:r>
+        <w:rPr>
+          <w:noProof/>
+          <w:lang w:val="ro-RO" w:eastAsia="ro-RO"/>
+        </w:rPr>
+        <w:drawing>
+          <wp:inline distT="0" distB="0" distL="0" distR="0" wp14:anchorId="2549DC46" wp14:editId="7CEF8E2D">
+            <wp:extent cx="5727700" cy="4229100"/>
+            <wp:effectExtent l="0" t="0" r="6350" b="0"/>
+            <wp:docPr id="417042226" name="Picture 1"/>
+            <wp:cNvGraphicFramePr>
+              <a:graphicFrameLocks xmlns:a="http://schemas.openxmlformats.org/drawingml/2006/main" noChangeAspect="1"/>
+            </wp:cNvGraphicFramePr>
+            <a:graphic xmlns:a="http://schemas.openxmlformats.org/drawingml/2006/main">
+              <a:graphicData uri="http://schemas.openxmlformats.org/drawingml/2006/picture">
+                <pic:pic xmlns:pic="http://schemas.openxmlformats.org/drawingml/2006/picture">
+                  <pic:nvPicPr>
+                    <pic:cNvPr id="0" name="Picture 3"/>
+                    <pic:cNvPicPr>
+                      <a:picLocks noChangeAspect="1" noChangeArrowheads="1"/>
+                    </pic:cNvPicPr>
+                  </pic:nvPicPr>
+                  <pic:blipFill>
+                    <a:blip r:embed="rId8" cstate="print">
+                      <a:extLst>
+                        <a:ext uri="{28A0092B-C50C-407E-A947-70E740481C1C}">
+                          <a14:useLocalDpi xmlns:a14="http://schemas.microsoft.com/office/drawing/2010/main" val="0"/>
+                        </a:ext>
+                      </a:extLst>
+                    </a:blip>
+                    <a:srcRect/>
+                    <a:stretch>
+                      <a:fillRect/>
+                    </a:stretch>
+                  </pic:blipFill>
+                  <pic:spPr bwMode="auto">
+                    <a:xfrm>
+                      <a:off x="0" y="0"/>
+                      <a:ext cx="5727700" cy="4229100"/>
+                    </a:xfrm>
+                    <a:prstGeom prst="rect">
+                      <a:avLst/>
+                    </a:prstGeom>
+                    <a:noFill/>
+                    <a:ln>
+                      <a:noFill/>
+                    </a:ln>
+                  </pic:spPr>
+                </pic:pic>
+              </a:graphicData>
+            </a:graphic>
+          </wp:inline>
+        </w:drawing>
+      </w:r>
+    </w:p>
+    <w:p>
+      <w:pPr>
+        <w:rPr>
+          <w:lang w:val="ro-RO" w:eastAsia="ro-RO"/>
+        </w:rPr>
+      </w:pPr>
+    </w:p>
+    <w:p>
+      <w:pPr>
+        <w:rPr>
+          <w:b/>
+          <w:bCs/>
+          <w:color w:val="7030A0"/>
+          <w:lang w:val="ro-RO" w:eastAsia="ro-RO"/>
+        </w:rPr>
+      </w:pPr>
+      <w:r>
+        <w:rPr>
+          <w:rFonts w:eastAsiaTheme="majorEastAsia"/>
+          <w:b/>
+          <w:bCs/>
+          <w:color w:val="7030A0"/>
+          <w:lang w:val="ro-RO" w:eastAsia="ro-RO"/>
+        </w:rPr>
+        <w:t>Explanation</w:t>
+      </w:r>
+      <w:r>
+        <w:rPr>
+          <w:b/>
+          <w:bCs/>
+          <w:color w:val="7030A0"/>
+          <w:lang w:val="ro-RO" w:eastAsia="ro-RO"/>
+        </w:rPr>
+        <w:t>:</w:t>
+      </w:r>
+    </w:p>
+    <w:p>
+      <w:pPr>
+        <w:pStyle w:val="ListParagraph"/>
+        <w:numPr>
+          <w:ilvl w:val="0"/>
+          <w:numId w:val="16"/>
+        </w:numPr>
+        <w:rPr>
+          <w:lang w:val="ro-RO" w:eastAsia="ro-RO"/>
+        </w:rPr>
+      </w:pPr>
+      <w:r>
+        <w:rPr>
+          <w:lang w:val="ro-RO" w:eastAsia="ro-RO"/>
+        </w:rPr>
+        <w:t>Represents the static structure of a software application</w:t>
+      </w:r>
+    </w:p>
+    <w:p>
+      <w:pPr>
+        <w:pStyle w:val="ListParagraph"/>
+        <w:numPr>
+          <w:ilvl w:val="0"/>
+          <w:numId w:val="16"/>
+        </w:numPr>
+        <w:rPr>
+          <w:lang w:val="ro-RO" w:eastAsia="ro-RO"/>
+        </w:rPr>
+      </w:pPr>
+      <w:r>
+        <w:rPr>
+          <w:lang w:val="ro-RO" w:eastAsia="ro-RO"/>
+        </w:rPr>
+        <w:t>Classes define attributes and operations of objects.</w:t>
+      </w:r>
+    </w:p>
+    <w:p>
+      <w:pPr>
+        <w:pStyle w:val="ListParagraph"/>
+        <w:numPr>
+          <w:ilvl w:val="0"/>
+          <w:numId w:val="16"/>
+        </w:numPr>
+        <w:rPr>
+          <w:lang w:val="ro-RO" w:eastAsia="ro-RO"/>
+        </w:rPr>
+      </w:pPr>
+      <w:r>
+        <w:rPr>
+          <w:lang w:val="ro-RO" w:eastAsia="ro-RO"/>
+        </w:rPr>
+        <w:t>Relationships include associations between classes, inheritances, and dependencies.</w:t>
+      </w:r>
     </w:p>
     <w:p>
       <w:pPr>
@@ -4562,6 +4804,119 @@
     </w:lvl>
   </w:abstractNum>
   <w:abstractNum w:abstractNumId="11" w15:restartNumberingAfterBreak="0">
+    <w:nsid w:val="62452A17"/>
+    <w:multiLevelType w:val="hybridMultilevel"/>
+    <w:tmpl w:val="C71884CE"/>
+    <w:lvl w:ilvl="0" w:tplc="24000001">
+      <w:start w:val="1"/>
+      <w:numFmt w:val="bullet"/>
+      <w:lvlText w:val=""/>
+      <w:lvlJc w:val="left"/>
+      <w:pPr>
+        <w:ind w:left="720" w:hanging="360"/>
+      </w:pPr>
+      <w:rPr>
+        <w:rFonts w:ascii="Symbol" w:hAnsi="Symbol" w:hint="default"/>
+      </w:rPr>
+    </w:lvl>
+    <w:lvl w:ilvl="1" w:tplc="24000003" w:tentative="1">
+      <w:start w:val="1"/>
+      <w:numFmt w:val="bullet"/>
+      <w:lvlText w:val="o"/>
+      <w:lvlJc w:val="left"/>
+      <w:pPr>
+        <w:ind w:left="1440" w:hanging="360"/>
+      </w:pPr>
+      <w:rPr>
+        <w:rFonts w:ascii="Courier New" w:hAnsi="Courier New" w:cs="Courier New" w:hint="default"/>
+      </w:rPr>
+    </w:lvl>
+    <w:lvl w:ilvl="2" w:tplc="24000005" w:tentative="1">
+      <w:start w:val="1"/>
+      <w:numFmt w:val="bullet"/>
+      <w:lvlText w:val=""/>
+      <w:lvlJc w:val="left"/>
+      <w:pPr>
+        <w:ind w:left="2160" w:hanging="360"/>
+      </w:pPr>
+      <w:rPr>
+        <w:rFonts w:ascii="Wingdings" w:hAnsi="Wingdings" w:hint="default"/>
+      </w:rPr>
+    </w:lvl>
+    <w:lvl w:ilvl="3" w:tplc="24000001" w:tentative="1">
+      <w:start w:val="1"/>
+      <w:numFmt w:val="bullet"/>
+      <w:lvlText w:val=""/>
+      <w:lvlJc w:val="left"/>
+      <w:pPr>
+        <w:ind w:left="2880" w:hanging="360"/>
+      </w:pPr>
+      <w:rPr>
+        <w:rFonts w:ascii="Symbol" w:hAnsi="Symbol" w:hint="default"/>
+      </w:rPr>
+    </w:lvl>
+    <w:lvl w:ilvl="4" w:tplc="24000003" w:tentative="1">
+      <w:start w:val="1"/>
+      <w:numFmt w:val="bullet"/>
+      <w:lvlText w:val="o"/>
+      <w:lvlJc w:val="left"/>
+      <w:pPr>
+        <w:ind w:left="3600" w:hanging="360"/>
+      </w:pPr>
+      <w:rPr>
+        <w:rFonts w:ascii="Courier New" w:hAnsi="Courier New" w:cs="Courier New" w:hint="default"/>
+      </w:rPr>
+    </w:lvl>
+    <w:lvl w:ilvl="5" w:tplc="24000005" w:tentative="1">
+      <w:start w:val="1"/>
+      <w:numFmt w:val="bullet"/>
+      <w:lvlText w:val=""/>
+      <w:lvlJc w:val="left"/>
+      <w:pPr>
+        <w:ind w:left="4320" w:hanging="360"/>
+      </w:pPr>
+      <w:rPr>
+        <w:rFonts w:ascii="Wingdings" w:hAnsi="Wingdings" w:hint="default"/>
+      </w:rPr>
+    </w:lvl>
+    <w:lvl w:ilvl="6" w:tplc="24000001" w:tentative="1">
+      <w:start w:val="1"/>
+      <w:numFmt w:val="bullet"/>
+      <w:lvlText w:val=""/>
+      <w:lvlJc w:val="left"/>
+      <w:pPr>
+        <w:ind w:left="5040" w:hanging="360"/>
+      </w:pPr>
+      <w:rPr>
+        <w:rFonts w:ascii="Symbol" w:hAnsi="Symbol" w:hint="default"/>
+      </w:rPr>
+    </w:lvl>
+    <w:lvl w:ilvl="7" w:tplc="24000003" w:tentative="1">
+      <w:start w:val="1"/>
+      <w:numFmt w:val="bullet"/>
+      <w:lvlText w:val="o"/>
+      <w:lvlJc w:val="left"/>
+      <w:pPr>
+        <w:ind w:left="5760" w:hanging="360"/>
+      </w:pPr>
+      <w:rPr>
+        <w:rFonts w:ascii="Courier New" w:hAnsi="Courier New" w:cs="Courier New" w:hint="default"/>
+      </w:rPr>
+    </w:lvl>
+    <w:lvl w:ilvl="8" w:tplc="24000005" w:tentative="1">
+      <w:start w:val="1"/>
+      <w:numFmt w:val="bullet"/>
+      <w:lvlText w:val=""/>
+      <w:lvlJc w:val="left"/>
+      <w:pPr>
+        <w:ind w:left="6480" w:hanging="360"/>
+      </w:pPr>
+      <w:rPr>
+        <w:rFonts w:ascii="Wingdings" w:hAnsi="Wingdings" w:hint="default"/>
+      </w:rPr>
+    </w:lvl>
+  </w:abstractNum>
+  <w:abstractNum w:abstractNumId="12" w15:restartNumberingAfterBreak="0">
     <w:nsid w:val="62715F64"/>
     <w:multiLevelType w:val="hybridMultilevel"/>
     <w:tmpl w:val="96E68B68"/>
@@ -4674,7 +5029,7 @@
       </w:rPr>
     </w:lvl>
   </w:abstractNum>
-  <w:abstractNum w:abstractNumId="12" w15:restartNumberingAfterBreak="0">
+  <w:abstractNum w:abstractNumId="13" w15:restartNumberingAfterBreak="0">
     <w:nsid w:val="730711F0"/>
     <w:multiLevelType w:val="hybridMultilevel"/>
     <w:tmpl w:val="B3B0FE18"/>
@@ -4795,7 +5150,7 @@
     <w:abstractNumId w:val="6"/>
   </w:num>
   <w:num w:numId="3" w16cid:durableId="1318875022">
-    <w:abstractNumId w:val="11"/>
+    <w:abstractNumId w:val="12"/>
   </w:num>
   <w:num w:numId="4" w16cid:durableId="904796575">
     <w:abstractNumId w:val="3"/>
@@ -4822,7 +5177,7 @@
     <w:abstractNumId w:val="2"/>
   </w:num>
   <w:num w:numId="12" w16cid:durableId="984700773">
-    <w:abstractNumId w:val="12"/>
+    <w:abstractNumId w:val="13"/>
   </w:num>
   <w:num w:numId="13" w16cid:durableId="1656954990">
     <w:abstractNumId w:val="6"/>
@@ -4831,6 +5186,9 @@
     <w:abstractNumId w:val="4"/>
   </w:num>
   <w:num w:numId="15" w16cid:durableId="468668064">
+    <w:abstractNumId w:val="12"/>
+  </w:num>
+  <w:num w:numId="16" w16cid:durableId="1108353224">
     <w:abstractNumId w:val="11"/>
   </w:num>
 </w:numbering>

</xml_diff>

<commit_message>
Documentation + two diagrams (ERD, Domain Model)
</commit_message>
<xml_diff>
--- a/Documentation/Design_Documents/Design_Document_-_version_2.docx
+++ b/Documentation/Design_Documents/Design_Document_-_version_2.docx
@@ -164,7 +164,7 @@
                 <w:color w:val="353F49"/>
                 <w:szCs w:val="20"/>
               </w:rPr>
-              <w:t>1</w:t>
+              <w:t>22</w:t>
             </w:r>
             <w:r>
               <w:rPr>
@@ -173,7 +173,7 @@
                 <w:color w:val="353F49"/>
                 <w:szCs w:val="20"/>
               </w:rPr>
-              <w:t>9</w:t>
+              <w:t>/0</w:t>
             </w:r>
             <w:r>
               <w:rPr>
@@ -182,16 +182,7 @@
                 <w:color w:val="353F49"/>
                 <w:szCs w:val="20"/>
               </w:rPr>
-              <w:t>/0</w:t>
-            </w:r>
-            <w:r>
-              <w:rPr>
-                <w:rFonts w:cs="Arial"/>
-                <w:b/>
-                <w:color w:val="353F49"/>
-                <w:szCs w:val="20"/>
-              </w:rPr>
-              <w:t>4</w:t>
+              <w:t>5</w:t>
             </w:r>
             <w:r>
               <w:rPr>
@@ -286,7 +277,16 @@
                 <w:color w:val="353F49"/>
                 <w:szCs w:val="20"/>
               </w:rPr>
-              <w:t>.1</w:t>
+              <w:t>.</w:t>
+            </w:r>
+            <w:r>
+              <w:rPr>
+                <w:rFonts w:cs="Arial"/>
+                <w:b/>
+                <w:color w:val="353F49"/>
+                <w:szCs w:val="20"/>
+              </w:rPr>
+              <w:t>2</w:t>
             </w:r>
           </w:p>
         </w:tc>
@@ -372,7 +372,7 @@
                 <w:color w:val="353F49"/>
                 <w:szCs w:val="20"/>
               </w:rPr>
-              <w:t>Inception Phase</w:t>
+              <w:t>Fixing issues</w:t>
             </w:r>
           </w:p>
         </w:tc>
@@ -564,7 +564,7 @@
           <w:r>
             <w:fldChar w:fldCharType="separate"/>
           </w:r>
-          <w:hyperlink w:anchor="_Toc162617106" w:history="1">
+          <w:hyperlink w:anchor="_Toc167286809" w:history="1">
             <w:r>
               <w:rPr>
                 <w:rStyle w:val="Hyperlink"/>
@@ -609,7 +609,7 @@
                 <w:noProof/>
                 <w:webHidden/>
               </w:rPr>
-              <w:instrText xml:space="preserve"> PAGEREF _Toc162617106 \h </w:instrText>
+              <w:instrText xml:space="preserve"> PAGEREF _Toc167286809 \h </w:instrText>
             </w:r>
             <w:r>
               <w:rPr>
@@ -655,7 +655,7 @@
               <w14:ligatures w14:val="standardContextual"/>
             </w:rPr>
           </w:pPr>
-          <w:hyperlink w:anchor="_Toc162617107" w:history="1">
+          <w:hyperlink w:anchor="_Toc167286810" w:history="1">
             <w:r>
               <w:rPr>
                 <w:rStyle w:val="Hyperlink"/>
@@ -700,7 +700,7 @@
                 <w:noProof/>
                 <w:webHidden/>
               </w:rPr>
-              <w:instrText xml:space="preserve"> PAGEREF _Toc162617107 \h </w:instrText>
+              <w:instrText xml:space="preserve"> PAGEREF _Toc167286810 \h </w:instrText>
             </w:r>
             <w:r>
               <w:rPr>
@@ -746,7 +746,7 @@
               <w14:ligatures w14:val="standardContextual"/>
             </w:rPr>
           </w:pPr>
-          <w:hyperlink w:anchor="_Toc162617108" w:history="1">
+          <w:hyperlink w:anchor="_Toc167286811" w:history="1">
             <w:r>
               <w:rPr>
                 <w:rStyle w:val="Hyperlink"/>
@@ -791,7 +791,7 @@
                 <w:noProof/>
                 <w:webHidden/>
               </w:rPr>
-              <w:instrText xml:space="preserve"> PAGEREF _Toc162617108 \h </w:instrText>
+              <w:instrText xml:space="preserve"> PAGEREF _Toc167286811 \h </w:instrText>
             </w:r>
             <w:r>
               <w:rPr>
@@ -837,7 +837,7 @@
               <w14:ligatures w14:val="standardContextual"/>
             </w:rPr>
           </w:pPr>
-          <w:hyperlink w:anchor="_Toc162617109" w:history="1">
+          <w:hyperlink w:anchor="_Toc167286812" w:history="1">
             <w:r>
               <w:rPr>
                 <w:rStyle w:val="Hyperlink"/>
@@ -883,7 +883,7 @@
                 <w:noProof/>
                 <w:webHidden/>
               </w:rPr>
-              <w:instrText xml:space="preserve"> PAGEREF _Toc162617109 \h </w:instrText>
+              <w:instrText xml:space="preserve"> PAGEREF _Toc167286812 \h </w:instrText>
             </w:r>
             <w:r>
               <w:rPr>
@@ -903,7 +903,7 @@
                 <w:noProof/>
                 <w:webHidden/>
               </w:rPr>
-              <w:t>6</w:t>
+              <w:t>9</w:t>
             </w:r>
             <w:r>
               <w:rPr>
@@ -929,7 +929,7 @@
               <w14:ligatures w14:val="standardContextual"/>
             </w:rPr>
           </w:pPr>
-          <w:hyperlink w:anchor="_Toc162617110" w:history="1">
+          <w:hyperlink w:anchor="_Toc167286813" w:history="1">
             <w:r>
               <w:rPr>
                 <w:rStyle w:val="Hyperlink"/>
@@ -974,7 +974,7 @@
                 <w:noProof/>
                 <w:webHidden/>
               </w:rPr>
-              <w:instrText xml:space="preserve"> PAGEREF _Toc162617110 \h </w:instrText>
+              <w:instrText xml:space="preserve"> PAGEREF _Toc167286813 \h </w:instrText>
             </w:r>
             <w:r>
               <w:rPr>
@@ -994,7 +994,7 @@
                 <w:noProof/>
                 <w:webHidden/>
               </w:rPr>
-              <w:t>7</w:t>
+              <w:t>10</w:t>
             </w:r>
             <w:r>
               <w:rPr>
@@ -1025,7 +1025,7 @@
           <w:color w:val="7030A0"/>
         </w:rPr>
       </w:pPr>
-      <w:bookmarkStart w:id="0" w:name="_Toc162617106"/>
+      <w:bookmarkStart w:id="0" w:name="_Toc167286809"/>
       <w:r>
         <w:rPr>
           <w:color w:val="7030A0"/>
@@ -1074,7 +1074,7 @@
           <w:color w:val="7030A0"/>
         </w:rPr>
       </w:pPr>
-      <w:bookmarkStart w:id="1" w:name="_Toc162617107"/>
+      <w:bookmarkStart w:id="1" w:name="_Toc167286810"/>
       <w:r>
         <w:rPr>
           <w:color w:val="7030A0"/>
@@ -1592,7 +1592,7 @@
           <w:color w:val="7030A0"/>
         </w:rPr>
       </w:pPr>
-      <w:bookmarkStart w:id="2" w:name="_Toc162617108"/>
+      <w:bookmarkStart w:id="2" w:name="_Toc167286811"/>
       <w:r>
         <w:rPr>
           <w:color w:val="7030A0"/>
@@ -2804,7 +2804,7 @@
           <w:lang w:val="en-US"/>
         </w:rPr>
       </w:pPr>
-      <w:bookmarkStart w:id="3" w:name="_Toc162617109"/>
+      <w:bookmarkStart w:id="3" w:name="_Toc167286812"/>
       <w:r>
         <w:rPr>
           <w:rStyle w:val="Heading1Char"/>
@@ -3402,24 +3402,84 @@
     </w:p>
     <w:p>
       <w:pPr>
-        <w:rPr>
-          <w:rFonts w:eastAsiaTheme="majorEastAsia" w:cstheme="majorBidi"/>
-          <w:b/>
-          <w:bCs/>
-          <w:sz w:val="28"/>
-          <w:szCs w:val="28"/>
+        <w:ind w:left="360"/>
+        <w:rPr>
           <w:lang w:val="ro-RO"/>
         </w:rPr>
       </w:pPr>
     </w:p>
     <w:p>
       <w:pPr>
+        <w:ind w:left="360"/>
+        <w:rPr>
+          <w:lang w:val="ro-RO"/>
+        </w:rPr>
+      </w:pPr>
+    </w:p>
+    <w:p>
+      <w:pPr>
+        <w:ind w:left="360"/>
+        <w:rPr>
+          <w:lang w:val="ro-RO"/>
+        </w:rPr>
+      </w:pPr>
+    </w:p>
+    <w:p>
+      <w:pPr>
+        <w:ind w:left="360"/>
+        <w:rPr>
+          <w:lang w:val="ro-RO"/>
+        </w:rPr>
+      </w:pPr>
+    </w:p>
+    <w:p>
+      <w:pPr>
+        <w:ind w:left="360"/>
+        <w:rPr>
+          <w:lang w:val="ro-RO"/>
+        </w:rPr>
+      </w:pPr>
+    </w:p>
+    <w:p>
+      <w:pPr>
+        <w:ind w:left="360"/>
+        <w:rPr>
+          <w:lang w:val="ro-RO"/>
+        </w:rPr>
+      </w:pPr>
+    </w:p>
+    <w:p>
+      <w:pPr>
+        <w:ind w:left="360"/>
+        <w:rPr>
+          <w:lang w:val="ro-RO"/>
+        </w:rPr>
+      </w:pPr>
+    </w:p>
+    <w:p>
+      <w:pPr>
+        <w:ind w:left="360"/>
+        <w:rPr>
+          <w:lang w:val="ro-RO"/>
+        </w:rPr>
+      </w:pPr>
+    </w:p>
+    <w:p>
+      <w:pPr>
+        <w:rPr>
+          <w:rFonts w:eastAsiaTheme="majorEastAsia"/>
+          <w:lang w:val="en-GB"/>
+        </w:rPr>
+      </w:pPr>
+    </w:p>
+    <w:p>
+      <w:pPr>
         <w:pStyle w:val="Heading1"/>
         <w:rPr>
           <w:color w:val="7030A0"/>
         </w:rPr>
       </w:pPr>
-      <w:bookmarkStart w:id="4" w:name="_Toc162617110"/>
+      <w:bookmarkStart w:id="4" w:name="_Toc167286813"/>
       <w:r>
         <w:rPr>
           <w:color w:val="7030A0"/>
@@ -3819,6 +3879,119 @@
     </w:lvl>
   </w:abstractNum>
   <w:abstractNum w:abstractNumId="3" w15:restartNumberingAfterBreak="0">
+    <w:nsid w:val="230B2443"/>
+    <w:multiLevelType w:val="hybridMultilevel"/>
+    <w:tmpl w:val="BEB4B14C"/>
+    <w:lvl w:ilvl="0" w:tplc="04180001">
+      <w:start w:val="1"/>
+      <w:numFmt w:val="bullet"/>
+      <w:lvlText w:val=""/>
+      <w:lvlJc w:val="left"/>
+      <w:pPr>
+        <w:ind w:left="1428" w:hanging="360"/>
+      </w:pPr>
+      <w:rPr>
+        <w:rFonts w:ascii="Symbol" w:hAnsi="Symbol" w:hint="default"/>
+      </w:rPr>
+    </w:lvl>
+    <w:lvl w:ilvl="1" w:tplc="04180003">
+      <w:start w:val="1"/>
+      <w:numFmt w:val="bullet"/>
+      <w:lvlText w:val="o"/>
+      <w:lvlJc w:val="left"/>
+      <w:pPr>
+        <w:ind w:left="2148" w:hanging="360"/>
+      </w:pPr>
+      <w:rPr>
+        <w:rFonts w:ascii="Courier New" w:hAnsi="Courier New" w:cs="Courier New" w:hint="default"/>
+      </w:rPr>
+    </w:lvl>
+    <w:lvl w:ilvl="2" w:tplc="04180005">
+      <w:start w:val="1"/>
+      <w:numFmt w:val="bullet"/>
+      <w:lvlText w:val=""/>
+      <w:lvlJc w:val="left"/>
+      <w:pPr>
+        <w:ind w:left="2868" w:hanging="360"/>
+      </w:pPr>
+      <w:rPr>
+        <w:rFonts w:ascii="Wingdings" w:hAnsi="Wingdings" w:hint="default"/>
+      </w:rPr>
+    </w:lvl>
+    <w:lvl w:ilvl="3" w:tplc="04180001">
+      <w:start w:val="1"/>
+      <w:numFmt w:val="bullet"/>
+      <w:lvlText w:val=""/>
+      <w:lvlJc w:val="left"/>
+      <w:pPr>
+        <w:ind w:left="3588" w:hanging="360"/>
+      </w:pPr>
+      <w:rPr>
+        <w:rFonts w:ascii="Symbol" w:hAnsi="Symbol" w:hint="default"/>
+      </w:rPr>
+    </w:lvl>
+    <w:lvl w:ilvl="4" w:tplc="04180003">
+      <w:start w:val="1"/>
+      <w:numFmt w:val="bullet"/>
+      <w:lvlText w:val="o"/>
+      <w:lvlJc w:val="left"/>
+      <w:pPr>
+        <w:ind w:left="4308" w:hanging="360"/>
+      </w:pPr>
+      <w:rPr>
+        <w:rFonts w:ascii="Courier New" w:hAnsi="Courier New" w:cs="Courier New" w:hint="default"/>
+      </w:rPr>
+    </w:lvl>
+    <w:lvl w:ilvl="5" w:tplc="04180005">
+      <w:start w:val="1"/>
+      <w:numFmt w:val="bullet"/>
+      <w:lvlText w:val=""/>
+      <w:lvlJc w:val="left"/>
+      <w:pPr>
+        <w:ind w:left="5028" w:hanging="360"/>
+      </w:pPr>
+      <w:rPr>
+        <w:rFonts w:ascii="Wingdings" w:hAnsi="Wingdings" w:hint="default"/>
+      </w:rPr>
+    </w:lvl>
+    <w:lvl w:ilvl="6" w:tplc="04180001">
+      <w:start w:val="1"/>
+      <w:numFmt w:val="bullet"/>
+      <w:lvlText w:val=""/>
+      <w:lvlJc w:val="left"/>
+      <w:pPr>
+        <w:ind w:left="5748" w:hanging="360"/>
+      </w:pPr>
+      <w:rPr>
+        <w:rFonts w:ascii="Symbol" w:hAnsi="Symbol" w:hint="default"/>
+      </w:rPr>
+    </w:lvl>
+    <w:lvl w:ilvl="7" w:tplc="04180003">
+      <w:start w:val="1"/>
+      <w:numFmt w:val="bullet"/>
+      <w:lvlText w:val="o"/>
+      <w:lvlJc w:val="left"/>
+      <w:pPr>
+        <w:ind w:left="6468" w:hanging="360"/>
+      </w:pPr>
+      <w:rPr>
+        <w:rFonts w:ascii="Courier New" w:hAnsi="Courier New" w:cs="Courier New" w:hint="default"/>
+      </w:rPr>
+    </w:lvl>
+    <w:lvl w:ilvl="8" w:tplc="04180005">
+      <w:start w:val="1"/>
+      <w:numFmt w:val="bullet"/>
+      <w:lvlText w:val=""/>
+      <w:lvlJc w:val="left"/>
+      <w:pPr>
+        <w:ind w:left="7188" w:hanging="360"/>
+      </w:pPr>
+      <w:rPr>
+        <w:rFonts w:ascii="Wingdings" w:hAnsi="Wingdings" w:hint="default"/>
+      </w:rPr>
+    </w:lvl>
+  </w:abstractNum>
+  <w:abstractNum w:abstractNumId="4" w15:restartNumberingAfterBreak="0">
     <w:nsid w:val="26A95849"/>
     <w:multiLevelType w:val="hybridMultilevel"/>
     <w:tmpl w:val="84448B18"/>
@@ -3931,7 +4104,7 @@
       </w:rPr>
     </w:lvl>
   </w:abstractNum>
-  <w:abstractNum w:abstractNumId="4" w15:restartNumberingAfterBreak="0">
+  <w:abstractNum w:abstractNumId="5" w15:restartNumberingAfterBreak="0">
     <w:nsid w:val="2E621CE2"/>
     <w:multiLevelType w:val="hybridMultilevel"/>
     <w:tmpl w:val="79F4E3D8"/>
@@ -4045,7 +4218,120 @@
       </w:rPr>
     </w:lvl>
   </w:abstractNum>
-  <w:abstractNum w:abstractNumId="5" w15:restartNumberingAfterBreak="0">
+  <w:abstractNum w:abstractNumId="6" w15:restartNumberingAfterBreak="0">
+    <w:nsid w:val="332B4335"/>
+    <w:multiLevelType w:val="hybridMultilevel"/>
+    <w:tmpl w:val="3AA40AE8"/>
+    <w:lvl w:ilvl="0" w:tplc="04180001">
+      <w:start w:val="1"/>
+      <w:numFmt w:val="bullet"/>
+      <w:lvlText w:val=""/>
+      <w:lvlJc w:val="left"/>
+      <w:pPr>
+        <w:ind w:left="1428" w:hanging="360"/>
+      </w:pPr>
+      <w:rPr>
+        <w:rFonts w:ascii="Symbol" w:hAnsi="Symbol" w:hint="default"/>
+      </w:rPr>
+    </w:lvl>
+    <w:lvl w:ilvl="1" w:tplc="04180003">
+      <w:start w:val="1"/>
+      <w:numFmt w:val="bullet"/>
+      <w:lvlText w:val="o"/>
+      <w:lvlJc w:val="left"/>
+      <w:pPr>
+        <w:ind w:left="2148" w:hanging="360"/>
+      </w:pPr>
+      <w:rPr>
+        <w:rFonts w:ascii="Courier New" w:hAnsi="Courier New" w:cs="Courier New" w:hint="default"/>
+      </w:rPr>
+    </w:lvl>
+    <w:lvl w:ilvl="2" w:tplc="04180005">
+      <w:start w:val="1"/>
+      <w:numFmt w:val="bullet"/>
+      <w:lvlText w:val=""/>
+      <w:lvlJc w:val="left"/>
+      <w:pPr>
+        <w:ind w:left="2868" w:hanging="360"/>
+      </w:pPr>
+      <w:rPr>
+        <w:rFonts w:ascii="Wingdings" w:hAnsi="Wingdings" w:hint="default"/>
+      </w:rPr>
+    </w:lvl>
+    <w:lvl w:ilvl="3" w:tplc="04180001">
+      <w:start w:val="1"/>
+      <w:numFmt w:val="bullet"/>
+      <w:lvlText w:val=""/>
+      <w:lvlJc w:val="left"/>
+      <w:pPr>
+        <w:ind w:left="3588" w:hanging="360"/>
+      </w:pPr>
+      <w:rPr>
+        <w:rFonts w:ascii="Symbol" w:hAnsi="Symbol" w:hint="default"/>
+      </w:rPr>
+    </w:lvl>
+    <w:lvl w:ilvl="4" w:tplc="04180003">
+      <w:start w:val="1"/>
+      <w:numFmt w:val="bullet"/>
+      <w:lvlText w:val="o"/>
+      <w:lvlJc w:val="left"/>
+      <w:pPr>
+        <w:ind w:left="4308" w:hanging="360"/>
+      </w:pPr>
+      <w:rPr>
+        <w:rFonts w:ascii="Courier New" w:hAnsi="Courier New" w:cs="Courier New" w:hint="default"/>
+      </w:rPr>
+    </w:lvl>
+    <w:lvl w:ilvl="5" w:tplc="04180005">
+      <w:start w:val="1"/>
+      <w:numFmt w:val="bullet"/>
+      <w:lvlText w:val=""/>
+      <w:lvlJc w:val="left"/>
+      <w:pPr>
+        <w:ind w:left="5028" w:hanging="360"/>
+      </w:pPr>
+      <w:rPr>
+        <w:rFonts w:ascii="Wingdings" w:hAnsi="Wingdings" w:hint="default"/>
+      </w:rPr>
+    </w:lvl>
+    <w:lvl w:ilvl="6" w:tplc="04180001">
+      <w:start w:val="1"/>
+      <w:numFmt w:val="bullet"/>
+      <w:lvlText w:val=""/>
+      <w:lvlJc w:val="left"/>
+      <w:pPr>
+        <w:ind w:left="5748" w:hanging="360"/>
+      </w:pPr>
+      <w:rPr>
+        <w:rFonts w:ascii="Symbol" w:hAnsi="Symbol" w:hint="default"/>
+      </w:rPr>
+    </w:lvl>
+    <w:lvl w:ilvl="7" w:tplc="04180003">
+      <w:start w:val="1"/>
+      <w:numFmt w:val="bullet"/>
+      <w:lvlText w:val="o"/>
+      <w:lvlJc w:val="left"/>
+      <w:pPr>
+        <w:ind w:left="6468" w:hanging="360"/>
+      </w:pPr>
+      <w:rPr>
+        <w:rFonts w:ascii="Courier New" w:hAnsi="Courier New" w:cs="Courier New" w:hint="default"/>
+      </w:rPr>
+    </w:lvl>
+    <w:lvl w:ilvl="8" w:tplc="04180005">
+      <w:start w:val="1"/>
+      <w:numFmt w:val="bullet"/>
+      <w:lvlText w:val=""/>
+      <w:lvlJc w:val="left"/>
+      <w:pPr>
+        <w:ind w:left="7188" w:hanging="360"/>
+      </w:pPr>
+      <w:rPr>
+        <w:rFonts w:ascii="Wingdings" w:hAnsi="Wingdings" w:hint="default"/>
+      </w:rPr>
+    </w:lvl>
+  </w:abstractNum>
+  <w:abstractNum w:abstractNumId="7" w15:restartNumberingAfterBreak="0">
     <w:nsid w:val="36273606"/>
     <w:multiLevelType w:val="multilevel"/>
     <w:tmpl w:val="EFBEE28A"/>
@@ -4234,7 +4520,7 @@
       </w:rPr>
     </w:lvl>
   </w:abstractNum>
-  <w:abstractNum w:abstractNumId="6" w15:restartNumberingAfterBreak="0">
+  <w:abstractNum w:abstractNumId="8" w15:restartNumberingAfterBreak="0">
     <w:nsid w:val="3C8B72E3"/>
     <w:multiLevelType w:val="hybridMultilevel"/>
     <w:tmpl w:val="9B48A558"/>
@@ -4347,7 +4633,7 @@
       </w:rPr>
     </w:lvl>
   </w:abstractNum>
-  <w:abstractNum w:abstractNumId="7" w15:restartNumberingAfterBreak="0">
+  <w:abstractNum w:abstractNumId="9" w15:restartNumberingAfterBreak="0">
     <w:nsid w:val="3E0E6D88"/>
     <w:multiLevelType w:val="hybridMultilevel"/>
     <w:tmpl w:val="8650322E"/>
@@ -4461,7 +4747,120 @@
       </w:rPr>
     </w:lvl>
   </w:abstractNum>
-  <w:abstractNum w:abstractNumId="8" w15:restartNumberingAfterBreak="0">
+  <w:abstractNum w:abstractNumId="10" w15:restartNumberingAfterBreak="0">
+    <w:nsid w:val="3FAB453C"/>
+    <w:multiLevelType w:val="hybridMultilevel"/>
+    <w:tmpl w:val="84005610"/>
+    <w:lvl w:ilvl="0" w:tplc="04180001">
+      <w:start w:val="1"/>
+      <w:numFmt w:val="bullet"/>
+      <w:lvlText w:val=""/>
+      <w:lvlJc w:val="left"/>
+      <w:pPr>
+        <w:ind w:left="1428" w:hanging="360"/>
+      </w:pPr>
+      <w:rPr>
+        <w:rFonts w:ascii="Symbol" w:hAnsi="Symbol" w:hint="default"/>
+      </w:rPr>
+    </w:lvl>
+    <w:lvl w:ilvl="1" w:tplc="04180003">
+      <w:start w:val="1"/>
+      <w:numFmt w:val="bullet"/>
+      <w:lvlText w:val="o"/>
+      <w:lvlJc w:val="left"/>
+      <w:pPr>
+        <w:ind w:left="2148" w:hanging="360"/>
+      </w:pPr>
+      <w:rPr>
+        <w:rFonts w:ascii="Courier New" w:hAnsi="Courier New" w:cs="Courier New" w:hint="default"/>
+      </w:rPr>
+    </w:lvl>
+    <w:lvl w:ilvl="2" w:tplc="04180005">
+      <w:start w:val="1"/>
+      <w:numFmt w:val="bullet"/>
+      <w:lvlText w:val=""/>
+      <w:lvlJc w:val="left"/>
+      <w:pPr>
+        <w:ind w:left="2868" w:hanging="360"/>
+      </w:pPr>
+      <w:rPr>
+        <w:rFonts w:ascii="Wingdings" w:hAnsi="Wingdings" w:hint="default"/>
+      </w:rPr>
+    </w:lvl>
+    <w:lvl w:ilvl="3" w:tplc="04180001">
+      <w:start w:val="1"/>
+      <w:numFmt w:val="bullet"/>
+      <w:lvlText w:val=""/>
+      <w:lvlJc w:val="left"/>
+      <w:pPr>
+        <w:ind w:left="3588" w:hanging="360"/>
+      </w:pPr>
+      <w:rPr>
+        <w:rFonts w:ascii="Symbol" w:hAnsi="Symbol" w:hint="default"/>
+      </w:rPr>
+    </w:lvl>
+    <w:lvl w:ilvl="4" w:tplc="04180003">
+      <w:start w:val="1"/>
+      <w:numFmt w:val="bullet"/>
+      <w:lvlText w:val="o"/>
+      <w:lvlJc w:val="left"/>
+      <w:pPr>
+        <w:ind w:left="4308" w:hanging="360"/>
+      </w:pPr>
+      <w:rPr>
+        <w:rFonts w:ascii="Courier New" w:hAnsi="Courier New" w:cs="Courier New" w:hint="default"/>
+      </w:rPr>
+    </w:lvl>
+    <w:lvl w:ilvl="5" w:tplc="04180005">
+      <w:start w:val="1"/>
+      <w:numFmt w:val="bullet"/>
+      <w:lvlText w:val=""/>
+      <w:lvlJc w:val="left"/>
+      <w:pPr>
+        <w:ind w:left="5028" w:hanging="360"/>
+      </w:pPr>
+      <w:rPr>
+        <w:rFonts w:ascii="Wingdings" w:hAnsi="Wingdings" w:hint="default"/>
+      </w:rPr>
+    </w:lvl>
+    <w:lvl w:ilvl="6" w:tplc="04180001">
+      <w:start w:val="1"/>
+      <w:numFmt w:val="bullet"/>
+      <w:lvlText w:val=""/>
+      <w:lvlJc w:val="left"/>
+      <w:pPr>
+        <w:ind w:left="5748" w:hanging="360"/>
+      </w:pPr>
+      <w:rPr>
+        <w:rFonts w:ascii="Symbol" w:hAnsi="Symbol" w:hint="default"/>
+      </w:rPr>
+    </w:lvl>
+    <w:lvl w:ilvl="7" w:tplc="04180003">
+      <w:start w:val="1"/>
+      <w:numFmt w:val="bullet"/>
+      <w:lvlText w:val="o"/>
+      <w:lvlJc w:val="left"/>
+      <w:pPr>
+        <w:ind w:left="6468" w:hanging="360"/>
+      </w:pPr>
+      <w:rPr>
+        <w:rFonts w:ascii="Courier New" w:hAnsi="Courier New" w:cs="Courier New" w:hint="default"/>
+      </w:rPr>
+    </w:lvl>
+    <w:lvl w:ilvl="8" w:tplc="04180005">
+      <w:start w:val="1"/>
+      <w:numFmt w:val="bullet"/>
+      <w:lvlText w:val=""/>
+      <w:lvlJc w:val="left"/>
+      <w:pPr>
+        <w:ind w:left="7188" w:hanging="360"/>
+      </w:pPr>
+      <w:rPr>
+        <w:rFonts w:ascii="Wingdings" w:hAnsi="Wingdings" w:hint="default"/>
+      </w:rPr>
+    </w:lvl>
+  </w:abstractNum>
+  <w:abstractNum w:abstractNumId="11" w15:restartNumberingAfterBreak="0">
     <w:nsid w:val="45DB194D"/>
     <w:multiLevelType w:val="hybridMultilevel"/>
     <w:tmpl w:val="73F05FF4"/>
@@ -4575,7 +4974,120 @@
       </w:rPr>
     </w:lvl>
   </w:abstractNum>
-  <w:abstractNum w:abstractNumId="9" w15:restartNumberingAfterBreak="0">
+  <w:abstractNum w:abstractNumId="12" w15:restartNumberingAfterBreak="0">
+    <w:nsid w:val="55AA1DB7"/>
+    <w:multiLevelType w:val="hybridMultilevel"/>
+    <w:tmpl w:val="7382B118"/>
+    <w:lvl w:ilvl="0" w:tplc="04180001">
+      <w:start w:val="1"/>
+      <w:numFmt w:val="bullet"/>
+      <w:lvlText w:val=""/>
+      <w:lvlJc w:val="left"/>
+      <w:pPr>
+        <w:ind w:left="1428" w:hanging="360"/>
+      </w:pPr>
+      <w:rPr>
+        <w:rFonts w:ascii="Symbol" w:hAnsi="Symbol" w:hint="default"/>
+      </w:rPr>
+    </w:lvl>
+    <w:lvl w:ilvl="1" w:tplc="04180003">
+      <w:start w:val="1"/>
+      <w:numFmt w:val="bullet"/>
+      <w:lvlText w:val="o"/>
+      <w:lvlJc w:val="left"/>
+      <w:pPr>
+        <w:ind w:left="2148" w:hanging="360"/>
+      </w:pPr>
+      <w:rPr>
+        <w:rFonts w:ascii="Courier New" w:hAnsi="Courier New" w:cs="Courier New" w:hint="default"/>
+      </w:rPr>
+    </w:lvl>
+    <w:lvl w:ilvl="2" w:tplc="04180005">
+      <w:start w:val="1"/>
+      <w:numFmt w:val="bullet"/>
+      <w:lvlText w:val=""/>
+      <w:lvlJc w:val="left"/>
+      <w:pPr>
+        <w:ind w:left="2868" w:hanging="360"/>
+      </w:pPr>
+      <w:rPr>
+        <w:rFonts w:ascii="Wingdings" w:hAnsi="Wingdings" w:hint="default"/>
+      </w:rPr>
+    </w:lvl>
+    <w:lvl w:ilvl="3" w:tplc="04180001">
+      <w:start w:val="1"/>
+      <w:numFmt w:val="bullet"/>
+      <w:lvlText w:val=""/>
+      <w:lvlJc w:val="left"/>
+      <w:pPr>
+        <w:ind w:left="3588" w:hanging="360"/>
+      </w:pPr>
+      <w:rPr>
+        <w:rFonts w:ascii="Symbol" w:hAnsi="Symbol" w:hint="default"/>
+      </w:rPr>
+    </w:lvl>
+    <w:lvl w:ilvl="4" w:tplc="04180003">
+      <w:start w:val="1"/>
+      <w:numFmt w:val="bullet"/>
+      <w:lvlText w:val="o"/>
+      <w:lvlJc w:val="left"/>
+      <w:pPr>
+        <w:ind w:left="4308" w:hanging="360"/>
+      </w:pPr>
+      <w:rPr>
+        <w:rFonts w:ascii="Courier New" w:hAnsi="Courier New" w:cs="Courier New" w:hint="default"/>
+      </w:rPr>
+    </w:lvl>
+    <w:lvl w:ilvl="5" w:tplc="04180005">
+      <w:start w:val="1"/>
+      <w:numFmt w:val="bullet"/>
+      <w:lvlText w:val=""/>
+      <w:lvlJc w:val="left"/>
+      <w:pPr>
+        <w:ind w:left="5028" w:hanging="360"/>
+      </w:pPr>
+      <w:rPr>
+        <w:rFonts w:ascii="Wingdings" w:hAnsi="Wingdings" w:hint="default"/>
+      </w:rPr>
+    </w:lvl>
+    <w:lvl w:ilvl="6" w:tplc="04180001">
+      <w:start w:val="1"/>
+      <w:numFmt w:val="bullet"/>
+      <w:lvlText w:val=""/>
+      <w:lvlJc w:val="left"/>
+      <w:pPr>
+        <w:ind w:left="5748" w:hanging="360"/>
+      </w:pPr>
+      <w:rPr>
+        <w:rFonts w:ascii="Symbol" w:hAnsi="Symbol" w:hint="default"/>
+      </w:rPr>
+    </w:lvl>
+    <w:lvl w:ilvl="7" w:tplc="04180003">
+      <w:start w:val="1"/>
+      <w:numFmt w:val="bullet"/>
+      <w:lvlText w:val="o"/>
+      <w:lvlJc w:val="left"/>
+      <w:pPr>
+        <w:ind w:left="6468" w:hanging="360"/>
+      </w:pPr>
+      <w:rPr>
+        <w:rFonts w:ascii="Courier New" w:hAnsi="Courier New" w:cs="Courier New" w:hint="default"/>
+      </w:rPr>
+    </w:lvl>
+    <w:lvl w:ilvl="8" w:tplc="04180005">
+      <w:start w:val="1"/>
+      <w:numFmt w:val="bullet"/>
+      <w:lvlText w:val=""/>
+      <w:lvlJc w:val="left"/>
+      <w:pPr>
+        <w:ind w:left="7188" w:hanging="360"/>
+      </w:pPr>
+      <w:rPr>
+        <w:rFonts w:ascii="Wingdings" w:hAnsi="Wingdings" w:hint="default"/>
+      </w:rPr>
+    </w:lvl>
+  </w:abstractNum>
+  <w:abstractNum w:abstractNumId="13" w15:restartNumberingAfterBreak="0">
     <w:nsid w:val="5B146284"/>
     <w:multiLevelType w:val="hybridMultilevel"/>
     <w:tmpl w:val="74C06774"/>
@@ -4689,7 +5201,7 @@
       </w:rPr>
     </w:lvl>
   </w:abstractNum>
-  <w:abstractNum w:abstractNumId="10" w15:restartNumberingAfterBreak="0">
+  <w:abstractNum w:abstractNumId="14" w15:restartNumberingAfterBreak="0">
     <w:nsid w:val="5F296F26"/>
     <w:multiLevelType w:val="hybridMultilevel"/>
     <w:tmpl w:val="FBD231BC"/>
@@ -4803,7 +5315,7 @@
       </w:rPr>
     </w:lvl>
   </w:abstractNum>
-  <w:abstractNum w:abstractNumId="11" w15:restartNumberingAfterBreak="0">
+  <w:abstractNum w:abstractNumId="15" w15:restartNumberingAfterBreak="0">
     <w:nsid w:val="62452A17"/>
     <w:multiLevelType w:val="hybridMultilevel"/>
     <w:tmpl w:val="C71884CE"/>
@@ -4916,7 +5428,7 @@
       </w:rPr>
     </w:lvl>
   </w:abstractNum>
-  <w:abstractNum w:abstractNumId="12" w15:restartNumberingAfterBreak="0">
+  <w:abstractNum w:abstractNumId="16" w15:restartNumberingAfterBreak="0">
     <w:nsid w:val="62715F64"/>
     <w:multiLevelType w:val="hybridMultilevel"/>
     <w:tmpl w:val="96E68B68"/>
@@ -5029,7 +5541,7 @@
       </w:rPr>
     </w:lvl>
   </w:abstractNum>
-  <w:abstractNum w:abstractNumId="13" w15:restartNumberingAfterBreak="0">
+  <w:abstractNum w:abstractNumId="17" w15:restartNumberingAfterBreak="0">
     <w:nsid w:val="730711F0"/>
     <w:multiLevelType w:val="hybridMultilevel"/>
     <w:tmpl w:val="B3B0FE18"/>
@@ -5144,31 +5656,31 @@
     </w:lvl>
   </w:abstractNum>
   <w:num w:numId="1" w16cid:durableId="2015452866">
-    <w:abstractNumId w:val="5"/>
+    <w:abstractNumId w:val="7"/>
   </w:num>
   <w:num w:numId="2" w16cid:durableId="1676029909">
-    <w:abstractNumId w:val="6"/>
+    <w:abstractNumId w:val="8"/>
   </w:num>
   <w:num w:numId="3" w16cid:durableId="1318875022">
-    <w:abstractNumId w:val="12"/>
+    <w:abstractNumId w:val="16"/>
   </w:num>
   <w:num w:numId="4" w16cid:durableId="904796575">
-    <w:abstractNumId w:val="3"/>
+    <w:abstractNumId w:val="4"/>
   </w:num>
   <w:num w:numId="5" w16cid:durableId="1747648950">
-    <w:abstractNumId w:val="10"/>
+    <w:abstractNumId w:val="14"/>
   </w:num>
   <w:num w:numId="6" w16cid:durableId="2086148420">
     <w:abstractNumId w:val="1"/>
   </w:num>
   <w:num w:numId="7" w16cid:durableId="575088390">
-    <w:abstractNumId w:val="8"/>
+    <w:abstractNumId w:val="11"/>
   </w:num>
   <w:num w:numId="8" w16cid:durableId="1308976974">
-    <w:abstractNumId w:val="9"/>
+    <w:abstractNumId w:val="13"/>
   </w:num>
   <w:num w:numId="9" w16cid:durableId="1275014091">
-    <w:abstractNumId w:val="7"/>
+    <w:abstractNumId w:val="9"/>
   </w:num>
   <w:num w:numId="10" w16cid:durableId="1299266256">
     <w:abstractNumId w:val="0"/>
@@ -5177,19 +5689,37 @@
     <w:abstractNumId w:val="2"/>
   </w:num>
   <w:num w:numId="12" w16cid:durableId="984700773">
-    <w:abstractNumId w:val="13"/>
+    <w:abstractNumId w:val="17"/>
   </w:num>
   <w:num w:numId="13" w16cid:durableId="1656954990">
-    <w:abstractNumId w:val="6"/>
+    <w:abstractNumId w:val="8"/>
   </w:num>
   <w:num w:numId="14" w16cid:durableId="46758921">
-    <w:abstractNumId w:val="4"/>
+    <w:abstractNumId w:val="5"/>
   </w:num>
   <w:num w:numId="15" w16cid:durableId="468668064">
+    <w:abstractNumId w:val="16"/>
+  </w:num>
+  <w:num w:numId="16" w16cid:durableId="1108353224">
+    <w:abstractNumId w:val="15"/>
+  </w:num>
+  <w:num w:numId="17" w16cid:durableId="450317635">
+    <w:abstractNumId w:val="7"/>
+    <w:lvlOverride w:ilvl="0">
+      <w:startOverride w:val="6"/>
+    </w:lvlOverride>
+  </w:num>
+  <w:num w:numId="18" w16cid:durableId="560289736">
+    <w:abstractNumId w:val="10"/>
+  </w:num>
+  <w:num w:numId="19" w16cid:durableId="1636761618">
     <w:abstractNumId w:val="12"/>
   </w:num>
-  <w:num w:numId="16" w16cid:durableId="1108353224">
-    <w:abstractNumId w:val="11"/>
+  <w:num w:numId="20" w16cid:durableId="101075606">
+    <w:abstractNumId w:val="3"/>
+  </w:num>
+  <w:num w:numId="21" w16cid:durableId="1909881461">
+    <w:abstractNumId w:val="6"/>
   </w:num>
 </w:numbering>
 </file>

</xml_diff>